<commit_message>
modified:   Transcoder REST API documentation.docx
</commit_message>
<xml_diff>
--- a/Transcoder REST API documentation.docx
+++ b/Transcoder REST API documentation.docx
@@ -15,7 +15,28 @@
           <w:b/>
           <w:bCs/>
         </w:rPr>
-        <w:t>Transcoder REST API documentation</w:t>
+        <w:t xml:space="preserve">Transcoder REST API </w:t>
+      </w:r>
+      <w:r>
+        <w:rPr>
+          <w:b/>
+          <w:bCs/>
+        </w:rPr>
+        <w:t xml:space="preserve">v1 </w:t>
+      </w:r>
+      <w:r>
+        <w:rPr>
+          <w:b/>
+          <w:bCs/>
+        </w:rPr>
+        <w:t>documentation</w:t>
+      </w:r>
+      <w:r>
+        <w:rPr>
+          <w:b/>
+          <w:bCs/>
+        </w:rPr>
+        <w:t xml:space="preserve"> </w:t>
       </w:r>
     </w:p>
     <w:p/>
@@ -1413,11 +1434,6 @@
           <w:rFonts w:cstheme="minorHAnsi"/>
         </w:rPr>
         <w:br/>
-      </w:r>
-      <w:r>
-        <w:rPr>
-          <w:rFonts w:cstheme="minorHAnsi"/>
-        </w:rPr>
         <w:t>Request body</w:t>
       </w:r>
       <w:r>
@@ -1444,11 +1460,6 @@
           <w:rFonts w:cstheme="minorHAnsi"/>
         </w:rPr>
         <w:br/>
-      </w:r>
-      <w:r>
-        <w:rPr>
-          <w:rFonts w:cstheme="minorHAnsi"/>
-        </w:rPr>
         <w:t>GET</w:t>
       </w:r>
       <w:r>
@@ -1498,14 +1509,7 @@
             <w:rStyle w:val="Hyperlink"/>
             <w:rFonts w:cstheme="minorHAnsi"/>
           </w:rPr>
-          <w:t>ts/</w:t>
-        </w:r>
-        <w:r>
-          <w:rPr>
-            <w:rStyle w:val="Hyperlink"/>
-            <w:rFonts w:cstheme="minorHAnsi"/>
-          </w:rPr>
-          <w:t>5</w:t>
+          <w:t>ts/5</w:t>
         </w:r>
       </w:hyperlink>
     </w:p>
@@ -2067,24 +2071,7 @@
           <w:rFonts w:cstheme="minorHAnsi"/>
         </w:rPr>
         <w:br/>
-      </w:r>
-      <w:r>
-        <w:rPr>
-          <w:rFonts w:cstheme="minorHAnsi"/>
-        </w:rPr>
-        <w:t>Request body</w:t>
-      </w:r>
-      <w:r>
-        <w:rPr>
-          <w:rFonts w:cstheme="minorHAnsi"/>
-        </w:rPr>
-        <w:t xml:space="preserve"> </w:t>
-      </w:r>
-      <w:r>
-        <w:rPr>
-          <w:rFonts w:cstheme="minorHAnsi"/>
-        </w:rPr>
-        <w:t>must be empty</w:t>
+        <w:t>Request body must be empty</w:t>
       </w:r>
       <w:r>
         <w:rPr>
@@ -2098,11 +2085,6 @@
           <w:rFonts w:cstheme="minorHAnsi"/>
         </w:rPr>
         <w:br/>
-      </w:r>
-      <w:r>
-        <w:rPr>
-          <w:rFonts w:cstheme="minorHAnsi"/>
-        </w:rPr>
         <w:t>GET</w:t>
       </w:r>
       <w:r>
@@ -2152,21 +2134,7 @@
             <w:rStyle w:val="Hyperlink"/>
             <w:rFonts w:cstheme="minorHAnsi"/>
           </w:rPr>
-          <w:t>s/</w:t>
-        </w:r>
-        <w:r>
-          <w:rPr>
-            <w:rStyle w:val="Hyperlink"/>
-            <w:rFonts w:cstheme="minorHAnsi"/>
-          </w:rPr>
-          <w:t>5</w:t>
-        </w:r>
-        <w:r>
-          <w:rPr>
-            <w:rStyle w:val="Hyperlink"/>
-            <w:rFonts w:cstheme="minorHAnsi"/>
-          </w:rPr>
-          <w:t>/configuration</w:t>
+          <w:t>s/5/configuration</w:t>
         </w:r>
       </w:hyperlink>
       <w:r>
@@ -3814,11 +3782,6 @@
           <w:rFonts w:cstheme="minorHAnsi"/>
         </w:rPr>
         <w:br/>
-      </w:r>
-      <w:r>
-        <w:rPr>
-          <w:rFonts w:cstheme="minorHAnsi"/>
-        </w:rPr>
         <w:t>PUT</w:t>
       </w:r>
       <w:r>
@@ -3921,13 +3884,7 @@
         <w:rPr>
           <w:rFonts w:cstheme="minorHAnsi"/>
         </w:rPr>
-        <w:t>Example</w:t>
-      </w:r>
-      <w:r>
-        <w:rPr>
-          <w:rFonts w:cstheme="minorHAnsi"/>
-        </w:rPr>
-        <w:t>1</w:t>
+        <w:t>Example1</w:t>
       </w:r>
       <w:r>
         <w:rPr>
@@ -4930,11 +4887,6 @@
           <w:rFonts w:cstheme="minorHAnsi"/>
         </w:rPr>
         <w:br/>
-      </w:r>
-      <w:r>
-        <w:rPr>
-          <w:rFonts w:cstheme="minorHAnsi"/>
-        </w:rPr>
         <w:t>POST</w:t>
       </w:r>
       <w:r>
@@ -4985,11 +4937,6 @@
           <w:rFonts w:cstheme="minorHAnsi"/>
         </w:rPr>
         <w:br/>
-      </w:r>
-      <w:r>
-        <w:rPr>
-          <w:rFonts w:cstheme="minorHAnsi"/>
-        </w:rPr>
         <w:t>See below examples of request body JSON data</w:t>
       </w:r>
       <w:r>
@@ -5246,19 +5193,7 @@
         <w:rPr>
           <w:rFonts w:cstheme="minorHAnsi"/>
         </w:rPr>
-        <w:t>Example</w:t>
-      </w:r>
-      <w:r>
-        <w:rPr>
-          <w:rFonts w:cstheme="minorHAnsi"/>
-        </w:rPr>
-        <w:t>2</w:t>
-      </w:r>
-      <w:r>
-        <w:rPr>
-          <w:rFonts w:cstheme="minorHAnsi"/>
-        </w:rPr>
-        <w:t>:</w:t>
+        <w:t>Example2:</w:t>
       </w:r>
     </w:p>
     <w:p>
@@ -6051,25 +5986,7 @@
         <w:rPr>
           <w:rFonts w:cstheme="minorHAnsi"/>
         </w:rPr>
-        <w:t xml:space="preserve">Response body: if successful it contains JSON data </w:t>
-      </w:r>
-      <w:r>
-        <w:rPr>
-          <w:rFonts w:cstheme="minorHAnsi"/>
-        </w:rPr>
-        <w:t>of the created project in</w:t>
-      </w:r>
-      <w:r>
-        <w:rPr>
-          <w:rFonts w:cstheme="minorHAnsi"/>
-        </w:rPr>
-        <w:t xml:space="preserve"> the following </w:t>
-      </w:r>
-      <w:r>
-        <w:rPr>
-          <w:rFonts w:cstheme="minorHAnsi"/>
-        </w:rPr>
-        <w:t>format:</w:t>
+        <w:t>Response body: if successful it contains JSON data of the created project in the following format:</w:t>
       </w:r>
     </w:p>
     <w:p>
@@ -6573,11 +6490,6 @@
           <w:rFonts w:cstheme="minorHAnsi"/>
         </w:rPr>
         <w:br/>
-      </w:r>
-      <w:r>
-        <w:rPr>
-          <w:rFonts w:cstheme="minorHAnsi"/>
-        </w:rPr>
         <w:t>PUT</w:t>
       </w:r>
       <w:r>
@@ -6646,13 +6558,7 @@
         <w:rPr>
           <w:rFonts w:cstheme="minorHAnsi"/>
         </w:rPr>
-        <w:t xml:space="preserve">Request body must </w:t>
-      </w:r>
-      <w:r>
-        <w:rPr>
-          <w:rFonts w:cstheme="minorHAnsi"/>
-        </w:rPr>
-        <w:t>contain JSON with project state</w:t>
+        <w:t>Request body must contain JSON with project state</w:t>
       </w:r>
       <w:r>
         <w:rPr>
@@ -7017,11 +6923,6 @@
           <w:rFonts w:cstheme="minorHAnsi"/>
         </w:rPr>
         <w:br/>
-      </w:r>
-      <w:r>
-        <w:rPr>
-          <w:rFonts w:cstheme="minorHAnsi"/>
-        </w:rPr>
         <w:t>Response body: if successful it contains data with the following structure</w:t>
       </w:r>
       <w:r>
@@ -7071,21 +6972,7 @@
             <w:rStyle w:val="Hyperlink"/>
             <w:rFonts w:cstheme="minorHAnsi"/>
           </w:rPr>
-          <w:t>s/</w:t>
-        </w:r>
-        <w:r>
-          <w:rPr>
-            <w:rStyle w:val="Hyperlink"/>
-            <w:rFonts w:cstheme="minorHAnsi"/>
-          </w:rPr>
-          <w:t>5</w:t>
-        </w:r>
-        <w:r>
-          <w:rPr>
-            <w:rStyle w:val="Hyperlink"/>
-            <w:rFonts w:cstheme="minorHAnsi"/>
-          </w:rPr>
-          <w:t>/jobs</w:t>
+          <w:t>s/5/jobs</w:t>
         </w:r>
       </w:hyperlink>
       <w:r>
@@ -8087,14 +7974,7 @@
             <w:rStyle w:val="Hyperlink"/>
             <w:rFonts w:cstheme="minorHAnsi"/>
           </w:rPr>
-          <w:t>job</w:t>
-        </w:r>
-        <w:r>
-          <w:rPr>
-            <w:rStyle w:val="Hyperlink"/>
-            <w:rFonts w:cstheme="minorHAnsi"/>
-          </w:rPr>
-          <w:t>s/&lt;job_id&gt;</w:t>
+          <w:t>jobs/&lt;job_id&gt;</w:t>
         </w:r>
       </w:hyperlink>
       <w:r>
@@ -8123,14 +8003,7 @@
             <w:rStyle w:val="Hyperlink"/>
             <w:rFonts w:cstheme="minorHAnsi"/>
           </w:rPr>
-          <w:t>https://&lt;transcoder-api-endpoint&gt;/v1/jobs/</w:t>
-        </w:r>
-        <w:r>
-          <w:rPr>
-            <w:rStyle w:val="Hyperlink"/>
-            <w:rFonts w:cstheme="minorHAnsi"/>
-          </w:rPr>
-          <w:t>3</w:t>
+          <w:t>https://&lt;transcoder-api-endpoint&gt;/v1/jobs/3</w:t>
         </w:r>
         <w:r>
           <w:rPr>
@@ -9153,19 +9026,7 @@
           <w:rPr>
             <w:rStyle w:val="Hyperlink"/>
           </w:rPr>
-          <w:t>project/</w:t>
-        </w:r>
-        <w:r>
-          <w:rPr>
-            <w:rStyle w:val="Hyperlink"/>
-          </w:rPr>
-          <w:t>7</w:t>
-        </w:r>
-        <w:r>
-          <w:rPr>
-            <w:rStyle w:val="Hyperlink"/>
-          </w:rPr>
-          <w:t>/objects</w:t>
+          <w:t>project/7/objects</w:t>
         </w:r>
       </w:hyperlink>
     </w:p>
@@ -9188,14 +9049,6 @@
           <w:szCs w:val="18"/>
         </w:rPr>
         <w:br/>
-      </w:r>
-      <w:r>
-        <w:rPr>
-          <w:rFonts w:ascii="Courier New" w:hAnsi="Courier New" w:cs="Courier New"/>
-          <w:color w:val="000000"/>
-          <w:sz w:val="18"/>
-          <w:szCs w:val="18"/>
-        </w:rPr>
         <w:t>{</w:t>
       </w:r>
     </w:p>
@@ -10577,10 +10430,7 @@
         <w:t>Get Project Transcoded Files</w:t>
       </w:r>
       <w:r>
-        <w:t xml:space="preserve"> </w:t>
-      </w:r>
-      <w:r>
-        <w:t xml:space="preserve">call </w:t>
+        <w:t xml:space="preserve"> call </w:t>
       </w:r>
       <w:r>
         <w:t>accepts</w:t>
@@ -10594,13 +10444,7 @@
       </w:r>
       <w:proofErr w:type="spellEnd"/>
       <w:r>
-        <w:t xml:space="preserve">&gt; </w:t>
-      </w:r>
-      <w:r>
-        <w:t>set to</w:t>
-      </w:r>
-      <w:r>
-        <w:t xml:space="preserve"> </w:t>
+        <w:t xml:space="preserve">&gt; set to </w:t>
       </w:r>
       <w:r>
         <w:t>the</w:t>
@@ -11116,6 +10960,7 @@
   <w:style w:type="character" w:default="1" w:styleId="DefaultParagraphFont">
     <w:name w:val="Default Paragraph Font"/>
     <w:uiPriority w:val="1"/>
+    <w:semiHidden/>
     <w:unhideWhenUsed/>
   </w:style>
   <w:style w:type="table" w:default="1" w:styleId="TableNormal">

</xml_diff>